<commit_message>
document changes on git and mapping 2
</commit_message>
<xml_diff>
--- a/deliverables/documents/Example Queries.docx
+++ b/deliverables/documents/Example Queries.docx
@@ -8717,485 +8717,670 @@
         <w:pStyle w:val="Heading2"/>
       </w:pPr>
       <w:r>
-        <w:t>Delete</w:t>
-      </w:r>
+        <w:t>Delete all empty rows</w:t>
+      </w:r>
+    </w:p>
+    <w:p>
+      <w:pPr>
+        <w:shd w:val="clear" w:color="auto" w:fill="1F1F1F"/>
+        <w:spacing w:after="0" w:line="285" w:lineRule="atLeast"/>
+        <w:rPr>
+          <w:rFonts w:ascii="Consolas" w:eastAsia="Times New Roman" w:hAnsi="Consolas" w:cs="Times New Roman"/>
+          <w:color w:val="CCCCCC"/>
+          <w:sz w:val="21"/>
+          <w:szCs w:val="21"/>
+        </w:rPr>
+      </w:pPr>
+      <w:r>
+        <w:rPr>
+          <w:rFonts w:ascii="Consolas" w:eastAsia="Times New Roman" w:hAnsi="Consolas" w:cs="Times New Roman"/>
+          <w:color w:val="569CD6"/>
+          <w:sz w:val="21"/>
+          <w:szCs w:val="21"/>
+        </w:rPr>
+        <w:t>DELETE</w:t>
+      </w:r>
+      <w:r>
+        <w:rPr>
+          <w:rFonts w:ascii="Consolas" w:eastAsia="Times New Roman" w:hAnsi="Consolas" w:cs="Times New Roman"/>
+          <w:color w:val="CCCCCC"/>
+          <w:sz w:val="21"/>
+          <w:szCs w:val="21"/>
+        </w:rPr>
+        <w:t xml:space="preserve"> </w:t>
+      </w:r>
+      <w:r>
+        <w:rPr>
+          <w:rFonts w:ascii="Consolas" w:eastAsia="Times New Roman" w:hAnsi="Consolas" w:cs="Times New Roman"/>
+          <w:color w:val="569CD6"/>
+          <w:sz w:val="21"/>
+          <w:szCs w:val="21"/>
+        </w:rPr>
+        <w:t>FROM</w:t>
+      </w:r>
+      <w:r>
+        <w:rPr>
+          <w:rFonts w:ascii="Consolas" w:eastAsia="Times New Roman" w:hAnsi="Consolas" w:cs="Times New Roman"/>
+          <w:color w:val="CCCCCC"/>
+          <w:sz w:val="21"/>
+          <w:szCs w:val="21"/>
+        </w:rPr>
+        <w:t xml:space="preserve"> </w:t>
+      </w:r>
+      <w:proofErr w:type="spellStart"/>
+      <w:r>
+        <w:rPr>
+          <w:rFonts w:ascii="Consolas" w:eastAsia="Times New Roman" w:hAnsi="Consolas" w:cs="Times New Roman"/>
+          <w:color w:val="CCCCCC"/>
+          <w:sz w:val="21"/>
+          <w:szCs w:val="21"/>
+        </w:rPr>
+        <w:t>public.tbl_service_area</w:t>
+      </w:r>
+      <w:proofErr w:type="spellEnd"/>
+    </w:p>
+    <w:p>
+      <w:pPr>
+        <w:shd w:val="clear" w:color="auto" w:fill="1F1F1F"/>
+        <w:spacing w:after="0" w:line="285" w:lineRule="atLeast"/>
+        <w:rPr>
+          <w:rFonts w:ascii="Consolas" w:eastAsia="Times New Roman" w:hAnsi="Consolas" w:cs="Times New Roman"/>
+          <w:color w:val="CCCCCC"/>
+          <w:sz w:val="21"/>
+          <w:szCs w:val="21"/>
+        </w:rPr>
+      </w:pPr>
+      <w:r>
+        <w:rPr>
+          <w:rFonts w:ascii="Consolas" w:eastAsia="Times New Roman" w:hAnsi="Consolas" w:cs="Times New Roman"/>
+          <w:color w:val="CCCCCC"/>
+          <w:sz w:val="21"/>
+          <w:szCs w:val="21"/>
+        </w:rPr>
+        <w:t xml:space="preserve">    </w:t>
+      </w:r>
+      <w:r>
+        <w:rPr>
+          <w:rFonts w:ascii="Consolas" w:eastAsia="Times New Roman" w:hAnsi="Consolas" w:cs="Times New Roman"/>
+          <w:color w:val="569CD6"/>
+          <w:sz w:val="21"/>
+          <w:szCs w:val="21"/>
+        </w:rPr>
+        <w:t>WHERE</w:t>
+      </w:r>
+      <w:r>
+        <w:rPr>
+          <w:rFonts w:ascii="Consolas" w:eastAsia="Times New Roman" w:hAnsi="Consolas" w:cs="Times New Roman"/>
+          <w:color w:val="CCCCCC"/>
+          <w:sz w:val="21"/>
+          <w:szCs w:val="21"/>
+        </w:rPr>
+        <w:t xml:space="preserve"> </w:t>
+      </w:r>
+      <w:proofErr w:type="spellStart"/>
+      <w:r>
+        <w:rPr>
+          <w:rFonts w:ascii="Consolas" w:eastAsia="Times New Roman" w:hAnsi="Consolas" w:cs="Times New Roman"/>
+          <w:color w:val="CCCCCC"/>
+          <w:sz w:val="21"/>
+          <w:szCs w:val="21"/>
+        </w:rPr>
+        <w:t>svc_role</w:t>
+      </w:r>
+      <w:proofErr w:type="spellEnd"/>
+      <w:r>
+        <w:rPr>
+          <w:rFonts w:ascii="Consolas" w:eastAsia="Times New Roman" w:hAnsi="Consolas" w:cs="Times New Roman"/>
+          <w:color w:val="CCCCCC"/>
+          <w:sz w:val="21"/>
+          <w:szCs w:val="21"/>
+        </w:rPr>
+        <w:t xml:space="preserve"> </w:t>
+      </w:r>
+      <w:r>
+        <w:rPr>
+          <w:rFonts w:ascii="Consolas" w:eastAsia="Times New Roman" w:hAnsi="Consolas" w:cs="Times New Roman"/>
+          <w:color w:val="569CD6"/>
+          <w:sz w:val="21"/>
+          <w:szCs w:val="21"/>
+        </w:rPr>
+        <w:t>is</w:t>
+      </w:r>
+      <w:r>
+        <w:rPr>
+          <w:rFonts w:ascii="Consolas" w:eastAsia="Times New Roman" w:hAnsi="Consolas" w:cs="Times New Roman"/>
+          <w:color w:val="CCCCCC"/>
+          <w:sz w:val="21"/>
+          <w:szCs w:val="21"/>
+        </w:rPr>
+        <w:t xml:space="preserve"> </w:t>
+      </w:r>
+      <w:r>
+        <w:rPr>
+          <w:rFonts w:ascii="Consolas" w:eastAsia="Times New Roman" w:hAnsi="Consolas" w:cs="Times New Roman"/>
+          <w:color w:val="569CD6"/>
+          <w:sz w:val="21"/>
+          <w:szCs w:val="21"/>
+        </w:rPr>
+        <w:t>null</w:t>
+      </w:r>
+      <w:r>
+        <w:rPr>
+          <w:rFonts w:ascii="Consolas" w:eastAsia="Times New Roman" w:hAnsi="Consolas" w:cs="Times New Roman"/>
+          <w:color w:val="CCCCCC"/>
+          <w:sz w:val="21"/>
+          <w:szCs w:val="21"/>
+        </w:rPr>
+        <w:t xml:space="preserve"> </w:t>
+      </w:r>
+      <w:r>
+        <w:rPr>
+          <w:rFonts w:ascii="Consolas" w:eastAsia="Times New Roman" w:hAnsi="Consolas" w:cs="Times New Roman"/>
+          <w:color w:val="569CD6"/>
+          <w:sz w:val="21"/>
+          <w:szCs w:val="21"/>
+        </w:rPr>
+        <w:t>and</w:t>
+      </w:r>
+      <w:r>
+        <w:rPr>
+          <w:rFonts w:ascii="Consolas" w:eastAsia="Times New Roman" w:hAnsi="Consolas" w:cs="Times New Roman"/>
+          <w:color w:val="CCCCCC"/>
+          <w:sz w:val="21"/>
+          <w:szCs w:val="21"/>
+        </w:rPr>
+        <w:t xml:space="preserve"> </w:t>
+      </w:r>
+    </w:p>
+    <w:p>
+      <w:pPr>
+        <w:shd w:val="clear" w:color="auto" w:fill="1F1F1F"/>
+        <w:spacing w:after="0" w:line="285" w:lineRule="atLeast"/>
+        <w:rPr>
+          <w:rFonts w:ascii="Consolas" w:eastAsia="Times New Roman" w:hAnsi="Consolas" w:cs="Times New Roman"/>
+          <w:color w:val="CCCCCC"/>
+          <w:sz w:val="21"/>
+          <w:szCs w:val="21"/>
+        </w:rPr>
+      </w:pPr>
+      <w:proofErr w:type="spellStart"/>
+      <w:proofErr w:type="gramStart"/>
+      <w:r>
+        <w:rPr>
+          <w:rFonts w:ascii="Consolas" w:eastAsia="Times New Roman" w:hAnsi="Consolas" w:cs="Times New Roman"/>
+          <w:color w:val="CCCCCC"/>
+          <w:sz w:val="21"/>
+          <w:szCs w:val="21"/>
+        </w:rPr>
+        <w:t>svc_year</w:t>
+      </w:r>
+      <w:proofErr w:type="spellEnd"/>
+      <w:proofErr w:type="gramEnd"/>
+      <w:r>
+        <w:rPr>
+          <w:rFonts w:ascii="Consolas" w:eastAsia="Times New Roman" w:hAnsi="Consolas" w:cs="Times New Roman"/>
+          <w:color w:val="CCCCCC"/>
+          <w:sz w:val="21"/>
+          <w:szCs w:val="21"/>
+        </w:rPr>
+        <w:t xml:space="preserve"> </w:t>
+      </w:r>
+      <w:r>
+        <w:rPr>
+          <w:rFonts w:ascii="Consolas" w:eastAsia="Times New Roman" w:hAnsi="Consolas" w:cs="Times New Roman"/>
+          <w:color w:val="569CD6"/>
+          <w:sz w:val="21"/>
+          <w:szCs w:val="21"/>
+        </w:rPr>
+        <w:t>is</w:t>
+      </w:r>
+      <w:r>
+        <w:rPr>
+          <w:rFonts w:ascii="Consolas" w:eastAsia="Times New Roman" w:hAnsi="Consolas" w:cs="Times New Roman"/>
+          <w:color w:val="CCCCCC"/>
+          <w:sz w:val="21"/>
+          <w:szCs w:val="21"/>
+        </w:rPr>
+        <w:t xml:space="preserve"> </w:t>
+      </w:r>
+      <w:r>
+        <w:rPr>
+          <w:rFonts w:ascii="Consolas" w:eastAsia="Times New Roman" w:hAnsi="Consolas" w:cs="Times New Roman"/>
+          <w:color w:val="569CD6"/>
+          <w:sz w:val="21"/>
+          <w:szCs w:val="21"/>
+        </w:rPr>
+        <w:t>null</w:t>
+      </w:r>
+      <w:r>
+        <w:rPr>
+          <w:rFonts w:ascii="Consolas" w:eastAsia="Times New Roman" w:hAnsi="Consolas" w:cs="Times New Roman"/>
+          <w:color w:val="CCCCCC"/>
+          <w:sz w:val="21"/>
+          <w:szCs w:val="21"/>
+        </w:rPr>
+        <w:t xml:space="preserve"> </w:t>
+      </w:r>
+      <w:r>
+        <w:rPr>
+          <w:rFonts w:ascii="Consolas" w:eastAsia="Times New Roman" w:hAnsi="Consolas" w:cs="Times New Roman"/>
+          <w:color w:val="569CD6"/>
+          <w:sz w:val="21"/>
+          <w:szCs w:val="21"/>
+        </w:rPr>
+        <w:t>and</w:t>
+      </w:r>
+    </w:p>
+    <w:p>
+      <w:pPr>
+        <w:shd w:val="clear" w:color="auto" w:fill="1F1F1F"/>
+        <w:spacing w:after="0" w:line="285" w:lineRule="atLeast"/>
+        <w:rPr>
+          <w:rFonts w:ascii="Consolas" w:eastAsia="Times New Roman" w:hAnsi="Consolas" w:cs="Times New Roman"/>
+          <w:color w:val="CCCCCC"/>
+          <w:sz w:val="21"/>
+          <w:szCs w:val="21"/>
+        </w:rPr>
+      </w:pPr>
+      <w:proofErr w:type="spellStart"/>
+      <w:proofErr w:type="gramStart"/>
+      <w:r>
+        <w:rPr>
+          <w:rFonts w:ascii="Consolas" w:eastAsia="Times New Roman" w:hAnsi="Consolas" w:cs="Times New Roman"/>
+          <w:color w:val="CCCCCC"/>
+          <w:sz w:val="21"/>
+          <w:szCs w:val="21"/>
+        </w:rPr>
+        <w:t>svc_district</w:t>
+      </w:r>
+      <w:proofErr w:type="spellEnd"/>
+      <w:proofErr w:type="gramEnd"/>
+      <w:r>
+        <w:rPr>
+          <w:rFonts w:ascii="Consolas" w:eastAsia="Times New Roman" w:hAnsi="Consolas" w:cs="Times New Roman"/>
+          <w:color w:val="CCCCCC"/>
+          <w:sz w:val="21"/>
+          <w:szCs w:val="21"/>
+        </w:rPr>
+        <w:t xml:space="preserve"> </w:t>
+      </w:r>
+      <w:r>
+        <w:rPr>
+          <w:rFonts w:ascii="Consolas" w:eastAsia="Times New Roman" w:hAnsi="Consolas" w:cs="Times New Roman"/>
+          <w:color w:val="569CD6"/>
+          <w:sz w:val="21"/>
+          <w:szCs w:val="21"/>
+        </w:rPr>
+        <w:t>is</w:t>
+      </w:r>
+      <w:r>
+        <w:rPr>
+          <w:rFonts w:ascii="Consolas" w:eastAsia="Times New Roman" w:hAnsi="Consolas" w:cs="Times New Roman"/>
+          <w:color w:val="CCCCCC"/>
+          <w:sz w:val="21"/>
+          <w:szCs w:val="21"/>
+        </w:rPr>
+        <w:t xml:space="preserve"> </w:t>
+      </w:r>
+      <w:r>
+        <w:rPr>
+          <w:rFonts w:ascii="Consolas" w:eastAsia="Times New Roman" w:hAnsi="Consolas" w:cs="Times New Roman"/>
+          <w:color w:val="569CD6"/>
+          <w:sz w:val="21"/>
+          <w:szCs w:val="21"/>
+        </w:rPr>
+        <w:t>null</w:t>
+      </w:r>
+      <w:r>
+        <w:rPr>
+          <w:rFonts w:ascii="Consolas" w:eastAsia="Times New Roman" w:hAnsi="Consolas" w:cs="Times New Roman"/>
+          <w:color w:val="CCCCCC"/>
+          <w:sz w:val="21"/>
+          <w:szCs w:val="21"/>
+        </w:rPr>
+        <w:t xml:space="preserve"> </w:t>
+      </w:r>
+      <w:r>
+        <w:rPr>
+          <w:rFonts w:ascii="Consolas" w:eastAsia="Times New Roman" w:hAnsi="Consolas" w:cs="Times New Roman"/>
+          <w:color w:val="569CD6"/>
+          <w:sz w:val="21"/>
+          <w:szCs w:val="21"/>
+        </w:rPr>
+        <w:t>and</w:t>
+      </w:r>
+    </w:p>
+    <w:p>
+      <w:pPr>
+        <w:shd w:val="clear" w:color="auto" w:fill="1F1F1F"/>
+        <w:spacing w:after="0" w:line="285" w:lineRule="atLeast"/>
+        <w:rPr>
+          <w:rFonts w:ascii="Consolas" w:eastAsia="Times New Roman" w:hAnsi="Consolas" w:cs="Times New Roman"/>
+          <w:color w:val="CCCCCC"/>
+          <w:sz w:val="21"/>
+          <w:szCs w:val="21"/>
+        </w:rPr>
+      </w:pPr>
+      <w:proofErr w:type="spellStart"/>
+      <w:proofErr w:type="gramStart"/>
+      <w:r>
+        <w:rPr>
+          <w:rFonts w:ascii="Consolas" w:eastAsia="Times New Roman" w:hAnsi="Consolas" w:cs="Times New Roman"/>
+          <w:color w:val="CCCCCC"/>
+          <w:sz w:val="21"/>
+          <w:szCs w:val="21"/>
+        </w:rPr>
+        <w:t>svc_circuit</w:t>
+      </w:r>
+      <w:proofErr w:type="spellEnd"/>
+      <w:proofErr w:type="gramEnd"/>
+      <w:r>
+        <w:rPr>
+          <w:rFonts w:ascii="Consolas" w:eastAsia="Times New Roman" w:hAnsi="Consolas" w:cs="Times New Roman"/>
+          <w:color w:val="CCCCCC"/>
+          <w:sz w:val="21"/>
+          <w:szCs w:val="21"/>
+        </w:rPr>
+        <w:t xml:space="preserve"> </w:t>
+      </w:r>
+      <w:r>
+        <w:rPr>
+          <w:rFonts w:ascii="Consolas" w:eastAsia="Times New Roman" w:hAnsi="Consolas" w:cs="Times New Roman"/>
+          <w:color w:val="569CD6"/>
+          <w:sz w:val="21"/>
+          <w:szCs w:val="21"/>
+        </w:rPr>
+        <w:t>is</w:t>
+      </w:r>
+      <w:r>
+        <w:rPr>
+          <w:rFonts w:ascii="Consolas" w:eastAsia="Times New Roman" w:hAnsi="Consolas" w:cs="Times New Roman"/>
+          <w:color w:val="CCCCCC"/>
+          <w:sz w:val="21"/>
+          <w:szCs w:val="21"/>
+        </w:rPr>
+        <w:t xml:space="preserve"> </w:t>
+      </w:r>
+      <w:r>
+        <w:rPr>
+          <w:rFonts w:ascii="Consolas" w:eastAsia="Times New Roman" w:hAnsi="Consolas" w:cs="Times New Roman"/>
+          <w:color w:val="569CD6"/>
+          <w:sz w:val="21"/>
+          <w:szCs w:val="21"/>
+        </w:rPr>
+        <w:t>null</w:t>
+      </w:r>
+      <w:r>
+        <w:rPr>
+          <w:rFonts w:ascii="Consolas" w:eastAsia="Times New Roman" w:hAnsi="Consolas" w:cs="Times New Roman"/>
+          <w:color w:val="CCCCCC"/>
+          <w:sz w:val="21"/>
+          <w:szCs w:val="21"/>
+        </w:rPr>
+        <w:t xml:space="preserve"> </w:t>
+      </w:r>
+      <w:r>
+        <w:rPr>
+          <w:rFonts w:ascii="Consolas" w:eastAsia="Times New Roman" w:hAnsi="Consolas" w:cs="Times New Roman"/>
+          <w:color w:val="569CD6"/>
+          <w:sz w:val="21"/>
+          <w:szCs w:val="21"/>
+        </w:rPr>
+        <w:t>and</w:t>
+      </w:r>
+    </w:p>
+    <w:p>
+      <w:pPr>
+        <w:shd w:val="clear" w:color="auto" w:fill="1F1F1F"/>
+        <w:spacing w:after="0" w:line="285" w:lineRule="atLeast"/>
+        <w:rPr>
+          <w:rFonts w:ascii="Consolas" w:eastAsia="Times New Roman" w:hAnsi="Consolas" w:cs="Times New Roman"/>
+          <w:color w:val="CCCCCC"/>
+          <w:sz w:val="21"/>
+          <w:szCs w:val="21"/>
+        </w:rPr>
+      </w:pPr>
+      <w:proofErr w:type="spellStart"/>
+      <w:proofErr w:type="gramStart"/>
+      <w:r>
+        <w:rPr>
+          <w:rFonts w:ascii="Consolas" w:eastAsia="Times New Roman" w:hAnsi="Consolas" w:cs="Times New Roman"/>
+          <w:color w:val="CCCCCC"/>
+          <w:sz w:val="21"/>
+          <w:szCs w:val="21"/>
+        </w:rPr>
+        <w:t>svc_par_cong_inst</w:t>
+      </w:r>
+      <w:proofErr w:type="spellEnd"/>
+      <w:proofErr w:type="gramEnd"/>
+      <w:r>
+        <w:rPr>
+          <w:rFonts w:ascii="Consolas" w:eastAsia="Times New Roman" w:hAnsi="Consolas" w:cs="Times New Roman"/>
+          <w:color w:val="CCCCCC"/>
+          <w:sz w:val="21"/>
+          <w:szCs w:val="21"/>
+        </w:rPr>
+        <w:t xml:space="preserve"> </w:t>
+      </w:r>
+      <w:r>
+        <w:rPr>
+          <w:rFonts w:ascii="Consolas" w:eastAsia="Times New Roman" w:hAnsi="Consolas" w:cs="Times New Roman"/>
+          <w:color w:val="569CD6"/>
+          <w:sz w:val="21"/>
+          <w:szCs w:val="21"/>
+        </w:rPr>
+        <w:t>is</w:t>
+      </w:r>
+      <w:r>
+        <w:rPr>
+          <w:rFonts w:ascii="Consolas" w:eastAsia="Times New Roman" w:hAnsi="Consolas" w:cs="Times New Roman"/>
+          <w:color w:val="CCCCCC"/>
+          <w:sz w:val="21"/>
+          <w:szCs w:val="21"/>
+        </w:rPr>
+        <w:t xml:space="preserve"> </w:t>
+      </w:r>
+      <w:r>
+        <w:rPr>
+          <w:rFonts w:ascii="Consolas" w:eastAsia="Times New Roman" w:hAnsi="Consolas" w:cs="Times New Roman"/>
+          <w:color w:val="569CD6"/>
+          <w:sz w:val="21"/>
+          <w:szCs w:val="21"/>
+        </w:rPr>
+        <w:t>null</w:t>
+      </w:r>
+    </w:p>
+    <w:p>
+      <w:r>
+        <w:t xml:space="preserve">Setting the </w:t>
+      </w:r>
+      <w:proofErr w:type="spellStart"/>
+      <w:r>
+        <w:t>timezone</w:t>
+      </w:r>
+      <w:proofErr w:type="spellEnd"/>
+    </w:p>
+    <w:p>
+      <w:pPr>
+        <w:shd w:val="clear" w:color="auto" w:fill="1F1F1F"/>
+        <w:spacing w:after="0" w:line="285" w:lineRule="atLeast"/>
+        <w:rPr>
+          <w:rFonts w:ascii="Consolas" w:eastAsia="Times New Roman" w:hAnsi="Consolas" w:cs="Times New Roman"/>
+          <w:color w:val="CCCCCC"/>
+          <w:sz w:val="21"/>
+          <w:szCs w:val="21"/>
+        </w:rPr>
+      </w:pPr>
+      <w:r>
+        <w:rPr>
+          <w:rFonts w:ascii="Consolas" w:eastAsia="Times New Roman" w:hAnsi="Consolas" w:cs="Times New Roman"/>
+          <w:color w:val="569CD6"/>
+          <w:sz w:val="21"/>
+          <w:szCs w:val="21"/>
+        </w:rPr>
+        <w:t>ALTER</w:t>
+      </w:r>
+      <w:r>
+        <w:rPr>
+          <w:rFonts w:ascii="Consolas" w:eastAsia="Times New Roman" w:hAnsi="Consolas" w:cs="Times New Roman"/>
+          <w:color w:val="CCCCCC"/>
+          <w:sz w:val="21"/>
+          <w:szCs w:val="21"/>
+        </w:rPr>
+        <w:t xml:space="preserve"> </w:t>
+      </w:r>
+      <w:r>
+        <w:rPr>
+          <w:rFonts w:ascii="Consolas" w:eastAsia="Times New Roman" w:hAnsi="Consolas" w:cs="Times New Roman"/>
+          <w:color w:val="569CD6"/>
+          <w:sz w:val="21"/>
+          <w:szCs w:val="21"/>
+        </w:rPr>
+        <w:t>DATABASE</w:t>
+      </w:r>
+      <w:r>
+        <w:rPr>
+          <w:rFonts w:ascii="Consolas" w:eastAsia="Times New Roman" w:hAnsi="Consolas" w:cs="Times New Roman"/>
+          <w:color w:val="CCCCCC"/>
+          <w:sz w:val="21"/>
+          <w:szCs w:val="21"/>
+        </w:rPr>
+        <w:t xml:space="preserve"> </w:t>
+      </w:r>
+      <w:proofErr w:type="spellStart"/>
+      <w:r>
+        <w:rPr>
+          <w:rFonts w:ascii="Consolas" w:eastAsia="Times New Roman" w:hAnsi="Consolas" w:cs="Times New Roman"/>
+          <w:color w:val="CCCCCC"/>
+          <w:sz w:val="21"/>
+          <w:szCs w:val="21"/>
+        </w:rPr>
+        <w:t>postgres</w:t>
+      </w:r>
+      <w:proofErr w:type="spellEnd"/>
+      <w:r>
+        <w:rPr>
+          <w:rFonts w:ascii="Consolas" w:eastAsia="Times New Roman" w:hAnsi="Consolas" w:cs="Times New Roman"/>
+          <w:color w:val="CCCCCC"/>
+          <w:sz w:val="21"/>
+          <w:szCs w:val="21"/>
+        </w:rPr>
+        <w:t xml:space="preserve"> </w:t>
+      </w:r>
+      <w:r>
+        <w:rPr>
+          <w:rFonts w:ascii="Consolas" w:eastAsia="Times New Roman" w:hAnsi="Consolas" w:cs="Times New Roman"/>
+          <w:color w:val="569CD6"/>
+          <w:sz w:val="21"/>
+          <w:szCs w:val="21"/>
+        </w:rPr>
+        <w:t>SET</w:t>
+      </w:r>
+      <w:r>
+        <w:rPr>
+          <w:rFonts w:ascii="Consolas" w:eastAsia="Times New Roman" w:hAnsi="Consolas" w:cs="Times New Roman"/>
+          <w:color w:val="CCCCCC"/>
+          <w:sz w:val="21"/>
+          <w:szCs w:val="21"/>
+        </w:rPr>
+        <w:t xml:space="preserve"> </w:t>
+      </w:r>
+      <w:proofErr w:type="spellStart"/>
+      <w:r>
+        <w:rPr>
+          <w:rFonts w:ascii="Consolas" w:eastAsia="Times New Roman" w:hAnsi="Consolas" w:cs="Times New Roman"/>
+          <w:color w:val="CCCCCC"/>
+          <w:sz w:val="21"/>
+          <w:szCs w:val="21"/>
+        </w:rPr>
+        <w:t>timezone</w:t>
+      </w:r>
+      <w:proofErr w:type="spellEnd"/>
+      <w:r>
+        <w:rPr>
+          <w:rFonts w:ascii="Consolas" w:eastAsia="Times New Roman" w:hAnsi="Consolas" w:cs="Times New Roman"/>
+          <w:color w:val="CCCCCC"/>
+          <w:sz w:val="21"/>
+          <w:szCs w:val="21"/>
+        </w:rPr>
+        <w:t xml:space="preserve"> </w:t>
+      </w:r>
+      <w:r>
+        <w:rPr>
+          <w:rFonts w:ascii="Consolas" w:eastAsia="Times New Roman" w:hAnsi="Consolas" w:cs="Times New Roman"/>
+          <w:color w:val="569CD6"/>
+          <w:sz w:val="21"/>
+          <w:szCs w:val="21"/>
+        </w:rPr>
+        <w:t>TO</w:t>
+      </w:r>
+      <w:r>
+        <w:rPr>
+          <w:rFonts w:ascii="Consolas" w:eastAsia="Times New Roman" w:hAnsi="Consolas" w:cs="Times New Roman"/>
+          <w:color w:val="CCCCCC"/>
+          <w:sz w:val="21"/>
+          <w:szCs w:val="21"/>
+        </w:rPr>
+        <w:t xml:space="preserve"> </w:t>
+      </w:r>
+      <w:r>
+        <w:rPr>
+          <w:rFonts w:ascii="Consolas" w:eastAsia="Times New Roman" w:hAnsi="Consolas" w:cs="Times New Roman"/>
+          <w:color w:val="CE9178"/>
+          <w:sz w:val="21"/>
+          <w:szCs w:val="21"/>
+        </w:rPr>
+        <w:t>'GMT -10'</w:t>
+      </w:r>
+      <w:r>
+        <w:rPr>
+          <w:rFonts w:ascii="Consolas" w:eastAsia="Times New Roman" w:hAnsi="Consolas" w:cs="Times New Roman"/>
+          <w:color w:val="CCCCCC"/>
+          <w:sz w:val="21"/>
+          <w:szCs w:val="21"/>
+        </w:rPr>
+        <w:t>;</w:t>
+      </w:r>
+    </w:p>
+    <w:p>
+      <w:r>
+        <w:t>Checking it</w:t>
+      </w:r>
+    </w:p>
+    <w:p>
+      <w:pPr>
+        <w:shd w:val="clear" w:color="auto" w:fill="1F1F1F"/>
+        <w:spacing w:after="0" w:line="285" w:lineRule="atLeast"/>
+        <w:rPr>
+          <w:rFonts w:ascii="Consolas" w:eastAsia="Times New Roman" w:hAnsi="Consolas" w:cs="Times New Roman"/>
+          <w:color w:val="CCCCCC"/>
+          <w:sz w:val="21"/>
+          <w:szCs w:val="21"/>
+        </w:rPr>
+      </w:pPr>
+      <w:r>
+        <w:rPr>
+          <w:rFonts w:ascii="Consolas" w:eastAsia="Times New Roman" w:hAnsi="Consolas" w:cs="Times New Roman"/>
+          <w:color w:val="569CD6"/>
+          <w:sz w:val="21"/>
+          <w:szCs w:val="21"/>
+        </w:rPr>
+        <w:t>SELECT</w:t>
+      </w:r>
+      <w:r>
+        <w:rPr>
+          <w:rFonts w:ascii="Consolas" w:eastAsia="Times New Roman" w:hAnsi="Consolas" w:cs="Times New Roman"/>
+          <w:color w:val="CCCCCC"/>
+          <w:sz w:val="21"/>
+          <w:szCs w:val="21"/>
+        </w:rPr>
+        <w:t xml:space="preserve"> CURRENT_TIMESTAMP;</w:t>
+      </w:r>
+    </w:p>
+    <w:p>
       <w:bookmarkStart w:id="0" w:name="_GoBack"/>
       <w:bookmarkEnd w:id="0"/>
-      <w:r>
-        <w:t xml:space="preserve"> all empty rows</w:t>
-      </w:r>
-    </w:p>
-    <w:p>
-      <w:pPr>
-        <w:shd w:val="clear" w:color="auto" w:fill="1F1F1F"/>
-        <w:spacing w:after="0" w:line="285" w:lineRule="atLeast"/>
-        <w:rPr>
-          <w:rFonts w:ascii="Consolas" w:eastAsia="Times New Roman" w:hAnsi="Consolas" w:cs="Times New Roman"/>
-          <w:color w:val="CCCCCC"/>
-          <w:sz w:val="21"/>
-          <w:szCs w:val="21"/>
-        </w:rPr>
-      </w:pPr>
-      <w:r>
-        <w:rPr>
-          <w:rFonts w:ascii="Consolas" w:eastAsia="Times New Roman" w:hAnsi="Consolas" w:cs="Times New Roman"/>
-          <w:color w:val="569CD6"/>
-          <w:sz w:val="21"/>
-          <w:szCs w:val="21"/>
-        </w:rPr>
-        <w:t>DELETE</w:t>
-      </w:r>
-      <w:r>
-        <w:rPr>
-          <w:rFonts w:ascii="Consolas" w:eastAsia="Times New Roman" w:hAnsi="Consolas" w:cs="Times New Roman"/>
-          <w:color w:val="CCCCCC"/>
-          <w:sz w:val="21"/>
-          <w:szCs w:val="21"/>
-        </w:rPr>
-        <w:t xml:space="preserve"> </w:t>
-      </w:r>
-      <w:r>
-        <w:rPr>
-          <w:rFonts w:ascii="Consolas" w:eastAsia="Times New Roman" w:hAnsi="Consolas" w:cs="Times New Roman"/>
-          <w:color w:val="569CD6"/>
-          <w:sz w:val="21"/>
-          <w:szCs w:val="21"/>
-        </w:rPr>
-        <w:t>FROM</w:t>
-      </w:r>
-      <w:r>
-        <w:rPr>
-          <w:rFonts w:ascii="Consolas" w:eastAsia="Times New Roman" w:hAnsi="Consolas" w:cs="Times New Roman"/>
-          <w:color w:val="CCCCCC"/>
-          <w:sz w:val="21"/>
-          <w:szCs w:val="21"/>
-        </w:rPr>
-        <w:t xml:space="preserve"> </w:t>
-      </w:r>
-      <w:proofErr w:type="spellStart"/>
-      <w:r>
-        <w:rPr>
-          <w:rFonts w:ascii="Consolas" w:eastAsia="Times New Roman" w:hAnsi="Consolas" w:cs="Times New Roman"/>
-          <w:color w:val="CCCCCC"/>
-          <w:sz w:val="21"/>
-          <w:szCs w:val="21"/>
-        </w:rPr>
-        <w:t>public.tbl_service_area</w:t>
-      </w:r>
-      <w:proofErr w:type="spellEnd"/>
-    </w:p>
-    <w:p>
-      <w:pPr>
-        <w:shd w:val="clear" w:color="auto" w:fill="1F1F1F"/>
-        <w:spacing w:after="0" w:line="285" w:lineRule="atLeast"/>
-        <w:rPr>
-          <w:rFonts w:ascii="Consolas" w:eastAsia="Times New Roman" w:hAnsi="Consolas" w:cs="Times New Roman"/>
-          <w:color w:val="CCCCCC"/>
-          <w:sz w:val="21"/>
-          <w:szCs w:val="21"/>
-        </w:rPr>
-      </w:pPr>
-      <w:r>
-        <w:rPr>
-          <w:rFonts w:ascii="Consolas" w:eastAsia="Times New Roman" w:hAnsi="Consolas" w:cs="Times New Roman"/>
-          <w:color w:val="CCCCCC"/>
-          <w:sz w:val="21"/>
-          <w:szCs w:val="21"/>
-        </w:rPr>
-        <w:t xml:space="preserve">    </w:t>
-      </w:r>
-      <w:r>
-        <w:rPr>
-          <w:rFonts w:ascii="Consolas" w:eastAsia="Times New Roman" w:hAnsi="Consolas" w:cs="Times New Roman"/>
-          <w:color w:val="569CD6"/>
-          <w:sz w:val="21"/>
-          <w:szCs w:val="21"/>
-        </w:rPr>
-        <w:t>WHERE</w:t>
-      </w:r>
-      <w:r>
-        <w:rPr>
-          <w:rFonts w:ascii="Consolas" w:eastAsia="Times New Roman" w:hAnsi="Consolas" w:cs="Times New Roman"/>
-          <w:color w:val="CCCCCC"/>
-          <w:sz w:val="21"/>
-          <w:szCs w:val="21"/>
-        </w:rPr>
-        <w:t xml:space="preserve"> </w:t>
-      </w:r>
-      <w:proofErr w:type="spellStart"/>
-      <w:r>
-        <w:rPr>
-          <w:rFonts w:ascii="Consolas" w:eastAsia="Times New Roman" w:hAnsi="Consolas" w:cs="Times New Roman"/>
-          <w:color w:val="CCCCCC"/>
-          <w:sz w:val="21"/>
-          <w:szCs w:val="21"/>
-        </w:rPr>
-        <w:t>svc_role</w:t>
-      </w:r>
-      <w:proofErr w:type="spellEnd"/>
-      <w:r>
-        <w:rPr>
-          <w:rFonts w:ascii="Consolas" w:eastAsia="Times New Roman" w:hAnsi="Consolas" w:cs="Times New Roman"/>
-          <w:color w:val="CCCCCC"/>
-          <w:sz w:val="21"/>
-          <w:szCs w:val="21"/>
-        </w:rPr>
-        <w:t xml:space="preserve"> </w:t>
-      </w:r>
-      <w:r>
-        <w:rPr>
-          <w:rFonts w:ascii="Consolas" w:eastAsia="Times New Roman" w:hAnsi="Consolas" w:cs="Times New Roman"/>
-          <w:color w:val="569CD6"/>
-          <w:sz w:val="21"/>
-          <w:szCs w:val="21"/>
-        </w:rPr>
-        <w:t>is</w:t>
-      </w:r>
-      <w:r>
-        <w:rPr>
-          <w:rFonts w:ascii="Consolas" w:eastAsia="Times New Roman" w:hAnsi="Consolas" w:cs="Times New Roman"/>
-          <w:color w:val="CCCCCC"/>
-          <w:sz w:val="21"/>
-          <w:szCs w:val="21"/>
-        </w:rPr>
-        <w:t xml:space="preserve"> </w:t>
-      </w:r>
-      <w:r>
-        <w:rPr>
-          <w:rFonts w:ascii="Consolas" w:eastAsia="Times New Roman" w:hAnsi="Consolas" w:cs="Times New Roman"/>
-          <w:color w:val="569CD6"/>
-          <w:sz w:val="21"/>
-          <w:szCs w:val="21"/>
-        </w:rPr>
-        <w:t>null</w:t>
-      </w:r>
-      <w:r>
-        <w:rPr>
-          <w:rFonts w:ascii="Consolas" w:eastAsia="Times New Roman" w:hAnsi="Consolas" w:cs="Times New Roman"/>
-          <w:color w:val="CCCCCC"/>
-          <w:sz w:val="21"/>
-          <w:szCs w:val="21"/>
-        </w:rPr>
-        <w:t xml:space="preserve"> </w:t>
-      </w:r>
-      <w:r>
-        <w:rPr>
-          <w:rFonts w:ascii="Consolas" w:eastAsia="Times New Roman" w:hAnsi="Consolas" w:cs="Times New Roman"/>
-          <w:color w:val="569CD6"/>
-          <w:sz w:val="21"/>
-          <w:szCs w:val="21"/>
-        </w:rPr>
-        <w:t>and</w:t>
-      </w:r>
-      <w:r>
-        <w:rPr>
-          <w:rFonts w:ascii="Consolas" w:eastAsia="Times New Roman" w:hAnsi="Consolas" w:cs="Times New Roman"/>
-          <w:color w:val="CCCCCC"/>
-          <w:sz w:val="21"/>
-          <w:szCs w:val="21"/>
-        </w:rPr>
-        <w:t xml:space="preserve"> </w:t>
-      </w:r>
-    </w:p>
-    <w:p>
-      <w:pPr>
-        <w:shd w:val="clear" w:color="auto" w:fill="1F1F1F"/>
-        <w:spacing w:after="0" w:line="285" w:lineRule="atLeast"/>
-        <w:rPr>
-          <w:rFonts w:ascii="Consolas" w:eastAsia="Times New Roman" w:hAnsi="Consolas" w:cs="Times New Roman"/>
-          <w:color w:val="CCCCCC"/>
-          <w:sz w:val="21"/>
-          <w:szCs w:val="21"/>
-        </w:rPr>
-      </w:pPr>
-      <w:proofErr w:type="spellStart"/>
-      <w:proofErr w:type="gramStart"/>
-      <w:r>
-        <w:rPr>
-          <w:rFonts w:ascii="Consolas" w:eastAsia="Times New Roman" w:hAnsi="Consolas" w:cs="Times New Roman"/>
-          <w:color w:val="CCCCCC"/>
-          <w:sz w:val="21"/>
-          <w:szCs w:val="21"/>
-        </w:rPr>
-        <w:t>svc_year</w:t>
-      </w:r>
-      <w:proofErr w:type="spellEnd"/>
-      <w:proofErr w:type="gramEnd"/>
-      <w:r>
-        <w:rPr>
-          <w:rFonts w:ascii="Consolas" w:eastAsia="Times New Roman" w:hAnsi="Consolas" w:cs="Times New Roman"/>
-          <w:color w:val="CCCCCC"/>
-          <w:sz w:val="21"/>
-          <w:szCs w:val="21"/>
-        </w:rPr>
-        <w:t xml:space="preserve"> </w:t>
-      </w:r>
-      <w:r>
-        <w:rPr>
-          <w:rFonts w:ascii="Consolas" w:eastAsia="Times New Roman" w:hAnsi="Consolas" w:cs="Times New Roman"/>
-          <w:color w:val="569CD6"/>
-          <w:sz w:val="21"/>
-          <w:szCs w:val="21"/>
-        </w:rPr>
-        <w:t>is</w:t>
-      </w:r>
-      <w:r>
-        <w:rPr>
-          <w:rFonts w:ascii="Consolas" w:eastAsia="Times New Roman" w:hAnsi="Consolas" w:cs="Times New Roman"/>
-          <w:color w:val="CCCCCC"/>
-          <w:sz w:val="21"/>
-          <w:szCs w:val="21"/>
-        </w:rPr>
-        <w:t xml:space="preserve"> </w:t>
-      </w:r>
-      <w:r>
-        <w:rPr>
-          <w:rFonts w:ascii="Consolas" w:eastAsia="Times New Roman" w:hAnsi="Consolas" w:cs="Times New Roman"/>
-          <w:color w:val="569CD6"/>
-          <w:sz w:val="21"/>
-          <w:szCs w:val="21"/>
-        </w:rPr>
-        <w:t>null</w:t>
-      </w:r>
-      <w:r>
-        <w:rPr>
-          <w:rFonts w:ascii="Consolas" w:eastAsia="Times New Roman" w:hAnsi="Consolas" w:cs="Times New Roman"/>
-          <w:color w:val="CCCCCC"/>
-          <w:sz w:val="21"/>
-          <w:szCs w:val="21"/>
-        </w:rPr>
-        <w:t xml:space="preserve"> </w:t>
-      </w:r>
-      <w:r>
-        <w:rPr>
-          <w:rFonts w:ascii="Consolas" w:eastAsia="Times New Roman" w:hAnsi="Consolas" w:cs="Times New Roman"/>
-          <w:color w:val="569CD6"/>
-          <w:sz w:val="21"/>
-          <w:szCs w:val="21"/>
-        </w:rPr>
-        <w:t>and</w:t>
-      </w:r>
-    </w:p>
-    <w:p>
-      <w:pPr>
-        <w:shd w:val="clear" w:color="auto" w:fill="1F1F1F"/>
-        <w:spacing w:after="0" w:line="285" w:lineRule="atLeast"/>
-        <w:rPr>
-          <w:rFonts w:ascii="Consolas" w:eastAsia="Times New Roman" w:hAnsi="Consolas" w:cs="Times New Roman"/>
-          <w:color w:val="CCCCCC"/>
-          <w:sz w:val="21"/>
-          <w:szCs w:val="21"/>
-        </w:rPr>
-      </w:pPr>
-      <w:proofErr w:type="spellStart"/>
-      <w:proofErr w:type="gramStart"/>
-      <w:r>
-        <w:rPr>
-          <w:rFonts w:ascii="Consolas" w:eastAsia="Times New Roman" w:hAnsi="Consolas" w:cs="Times New Roman"/>
-          <w:color w:val="CCCCCC"/>
-          <w:sz w:val="21"/>
-          <w:szCs w:val="21"/>
-        </w:rPr>
-        <w:t>svc_district</w:t>
-      </w:r>
-      <w:proofErr w:type="spellEnd"/>
-      <w:proofErr w:type="gramEnd"/>
-      <w:r>
-        <w:rPr>
-          <w:rFonts w:ascii="Consolas" w:eastAsia="Times New Roman" w:hAnsi="Consolas" w:cs="Times New Roman"/>
-          <w:color w:val="CCCCCC"/>
-          <w:sz w:val="21"/>
-          <w:szCs w:val="21"/>
-        </w:rPr>
-        <w:t xml:space="preserve"> </w:t>
-      </w:r>
-      <w:r>
-        <w:rPr>
-          <w:rFonts w:ascii="Consolas" w:eastAsia="Times New Roman" w:hAnsi="Consolas" w:cs="Times New Roman"/>
-          <w:color w:val="569CD6"/>
-          <w:sz w:val="21"/>
-          <w:szCs w:val="21"/>
-        </w:rPr>
-        <w:t>is</w:t>
-      </w:r>
-      <w:r>
-        <w:rPr>
-          <w:rFonts w:ascii="Consolas" w:eastAsia="Times New Roman" w:hAnsi="Consolas" w:cs="Times New Roman"/>
-          <w:color w:val="CCCCCC"/>
-          <w:sz w:val="21"/>
-          <w:szCs w:val="21"/>
-        </w:rPr>
-        <w:t xml:space="preserve"> </w:t>
-      </w:r>
-      <w:r>
-        <w:rPr>
-          <w:rFonts w:ascii="Consolas" w:eastAsia="Times New Roman" w:hAnsi="Consolas" w:cs="Times New Roman"/>
-          <w:color w:val="569CD6"/>
-          <w:sz w:val="21"/>
-          <w:szCs w:val="21"/>
-        </w:rPr>
-        <w:t>null</w:t>
-      </w:r>
-      <w:r>
-        <w:rPr>
-          <w:rFonts w:ascii="Consolas" w:eastAsia="Times New Roman" w:hAnsi="Consolas" w:cs="Times New Roman"/>
-          <w:color w:val="CCCCCC"/>
-          <w:sz w:val="21"/>
-          <w:szCs w:val="21"/>
-        </w:rPr>
-        <w:t xml:space="preserve"> </w:t>
-      </w:r>
-      <w:r>
-        <w:rPr>
-          <w:rFonts w:ascii="Consolas" w:eastAsia="Times New Roman" w:hAnsi="Consolas" w:cs="Times New Roman"/>
-          <w:color w:val="569CD6"/>
-          <w:sz w:val="21"/>
-          <w:szCs w:val="21"/>
-        </w:rPr>
-        <w:t>and</w:t>
-      </w:r>
-    </w:p>
-    <w:p>
-      <w:pPr>
-        <w:shd w:val="clear" w:color="auto" w:fill="1F1F1F"/>
-        <w:spacing w:after="0" w:line="285" w:lineRule="atLeast"/>
-        <w:rPr>
-          <w:rFonts w:ascii="Consolas" w:eastAsia="Times New Roman" w:hAnsi="Consolas" w:cs="Times New Roman"/>
-          <w:color w:val="CCCCCC"/>
-          <w:sz w:val="21"/>
-          <w:szCs w:val="21"/>
-        </w:rPr>
-      </w:pPr>
-      <w:proofErr w:type="spellStart"/>
-      <w:proofErr w:type="gramStart"/>
-      <w:r>
-        <w:rPr>
-          <w:rFonts w:ascii="Consolas" w:eastAsia="Times New Roman" w:hAnsi="Consolas" w:cs="Times New Roman"/>
-          <w:color w:val="CCCCCC"/>
-          <w:sz w:val="21"/>
-          <w:szCs w:val="21"/>
-        </w:rPr>
-        <w:t>svc_circuit</w:t>
-      </w:r>
-      <w:proofErr w:type="spellEnd"/>
-      <w:proofErr w:type="gramEnd"/>
-      <w:r>
-        <w:rPr>
-          <w:rFonts w:ascii="Consolas" w:eastAsia="Times New Roman" w:hAnsi="Consolas" w:cs="Times New Roman"/>
-          <w:color w:val="CCCCCC"/>
-          <w:sz w:val="21"/>
-          <w:szCs w:val="21"/>
-        </w:rPr>
-        <w:t xml:space="preserve"> </w:t>
-      </w:r>
-      <w:r>
-        <w:rPr>
-          <w:rFonts w:ascii="Consolas" w:eastAsia="Times New Roman" w:hAnsi="Consolas" w:cs="Times New Roman"/>
-          <w:color w:val="569CD6"/>
-          <w:sz w:val="21"/>
-          <w:szCs w:val="21"/>
-        </w:rPr>
-        <w:t>is</w:t>
-      </w:r>
-      <w:r>
-        <w:rPr>
-          <w:rFonts w:ascii="Consolas" w:eastAsia="Times New Roman" w:hAnsi="Consolas" w:cs="Times New Roman"/>
-          <w:color w:val="CCCCCC"/>
-          <w:sz w:val="21"/>
-          <w:szCs w:val="21"/>
-        </w:rPr>
-        <w:t xml:space="preserve"> </w:t>
-      </w:r>
-      <w:r>
-        <w:rPr>
-          <w:rFonts w:ascii="Consolas" w:eastAsia="Times New Roman" w:hAnsi="Consolas" w:cs="Times New Roman"/>
-          <w:color w:val="569CD6"/>
-          <w:sz w:val="21"/>
-          <w:szCs w:val="21"/>
-        </w:rPr>
-        <w:t>null</w:t>
-      </w:r>
-      <w:r>
-        <w:rPr>
-          <w:rFonts w:ascii="Consolas" w:eastAsia="Times New Roman" w:hAnsi="Consolas" w:cs="Times New Roman"/>
-          <w:color w:val="CCCCCC"/>
-          <w:sz w:val="21"/>
-          <w:szCs w:val="21"/>
-        </w:rPr>
-        <w:t xml:space="preserve"> </w:t>
-      </w:r>
-      <w:r>
-        <w:rPr>
-          <w:rFonts w:ascii="Consolas" w:eastAsia="Times New Roman" w:hAnsi="Consolas" w:cs="Times New Roman"/>
-          <w:color w:val="569CD6"/>
-          <w:sz w:val="21"/>
-          <w:szCs w:val="21"/>
-        </w:rPr>
-        <w:t>and</w:t>
-      </w:r>
-    </w:p>
-    <w:p>
-      <w:pPr>
-        <w:shd w:val="clear" w:color="auto" w:fill="1F1F1F"/>
-        <w:spacing w:after="0" w:line="285" w:lineRule="atLeast"/>
-        <w:rPr>
-          <w:rFonts w:ascii="Consolas" w:eastAsia="Times New Roman" w:hAnsi="Consolas" w:cs="Times New Roman"/>
-          <w:color w:val="CCCCCC"/>
-          <w:sz w:val="21"/>
-          <w:szCs w:val="21"/>
-        </w:rPr>
-      </w:pPr>
-      <w:proofErr w:type="spellStart"/>
-      <w:proofErr w:type="gramStart"/>
-      <w:r>
-        <w:rPr>
-          <w:rFonts w:ascii="Consolas" w:eastAsia="Times New Roman" w:hAnsi="Consolas" w:cs="Times New Roman"/>
-          <w:color w:val="CCCCCC"/>
-          <w:sz w:val="21"/>
-          <w:szCs w:val="21"/>
-        </w:rPr>
-        <w:t>svc_par_cong_inst</w:t>
-      </w:r>
-      <w:proofErr w:type="spellEnd"/>
-      <w:proofErr w:type="gramEnd"/>
-      <w:r>
-        <w:rPr>
-          <w:rFonts w:ascii="Consolas" w:eastAsia="Times New Roman" w:hAnsi="Consolas" w:cs="Times New Roman"/>
-          <w:color w:val="CCCCCC"/>
-          <w:sz w:val="21"/>
-          <w:szCs w:val="21"/>
-        </w:rPr>
-        <w:t xml:space="preserve"> </w:t>
-      </w:r>
-      <w:r>
-        <w:rPr>
-          <w:rFonts w:ascii="Consolas" w:eastAsia="Times New Roman" w:hAnsi="Consolas" w:cs="Times New Roman"/>
-          <w:color w:val="569CD6"/>
-          <w:sz w:val="21"/>
-          <w:szCs w:val="21"/>
-        </w:rPr>
-        <w:t>is</w:t>
-      </w:r>
-      <w:r>
-        <w:rPr>
-          <w:rFonts w:ascii="Consolas" w:eastAsia="Times New Roman" w:hAnsi="Consolas" w:cs="Times New Roman"/>
-          <w:color w:val="CCCCCC"/>
-          <w:sz w:val="21"/>
-          <w:szCs w:val="21"/>
-        </w:rPr>
-        <w:t xml:space="preserve"> </w:t>
-      </w:r>
-      <w:r>
-        <w:rPr>
-          <w:rFonts w:ascii="Consolas" w:eastAsia="Times New Roman" w:hAnsi="Consolas" w:cs="Times New Roman"/>
-          <w:color w:val="569CD6"/>
-          <w:sz w:val="21"/>
-          <w:szCs w:val="21"/>
-        </w:rPr>
-        <w:t>null</w:t>
-      </w:r>
-    </w:p>
-    <w:p/>
+    </w:p>
     <w:sectPr>
       <w:pgSz w:w="12240" w:h="15840"/>
       <w:pgMar w:top="1440" w:right="1440" w:bottom="1440" w:left="1440" w:header="720" w:footer="720" w:gutter="0"/>

</xml_diff>